<commit_message>
Updated several documents with new info
</commit_message>
<xml_diff>
--- a/doc/_editable/SDD.docx
+++ b/doc/_editable/SDD.docx
@@ -1,6 +1,6 @@
 
 <file path=word/document.xml><?xml version="1.0" encoding="utf-8"?>
-<w:document xmlns:wpc="http://schemas.microsoft.com/office/word/2010/wordprocessingCanvas" xmlns:mc="http://schemas.openxmlformats.org/markup-compatibility/2006" xmlns:o="urn:schemas-microsoft-com:office:office" xmlns:r="http://schemas.openxmlformats.org/officeDocument/2006/relationships" xmlns:m="http://schemas.openxmlformats.org/officeDocument/2006/math" xmlns:v="urn:schemas-microsoft-com:vml" xmlns:wp14="http://schemas.microsoft.com/office/word/2010/wordprocessingDrawing" xmlns:wp="http://schemas.openxmlformats.org/drawingml/2006/wordprocessingDrawing" xmlns:w10="urn:schemas-microsoft-com:office:word" xmlns:w="http://schemas.openxmlformats.org/wordprocessingml/2006/main" xmlns:w14="http://schemas.microsoft.com/office/word/2010/wordml" xmlns:wpg="http://schemas.microsoft.com/office/word/2010/wordprocessingGroup" xmlns:wpi="http://schemas.microsoft.com/office/word/2010/wordprocessingInk" xmlns:wne="http://schemas.microsoft.com/office/word/2006/wordml" xmlns:wps="http://schemas.microsoft.com/office/word/2010/wordprocessingShape" mc:Ignorable="w14 wp14">
+<w:document xmlns:wpc="http://schemas.microsoft.com/office/word/2010/wordprocessingCanvas" xmlns:mo="http://schemas.microsoft.com/office/mac/office/2008/main" xmlns:mc="http://schemas.openxmlformats.org/markup-compatibility/2006" xmlns:mv="urn:schemas-microsoft-com:mac:vml" xmlns:o="urn:schemas-microsoft-com:office:office" xmlns:r="http://schemas.openxmlformats.org/officeDocument/2006/relationships" xmlns:m="http://schemas.openxmlformats.org/officeDocument/2006/math" xmlns:v="urn:schemas-microsoft-com:vml" xmlns:wp14="http://schemas.microsoft.com/office/word/2010/wordprocessingDrawing" xmlns:wp="http://schemas.openxmlformats.org/drawingml/2006/wordprocessingDrawing" xmlns:w10="urn:schemas-microsoft-com:office:word" xmlns:w="http://schemas.openxmlformats.org/wordprocessingml/2006/main" xmlns:w14="http://schemas.microsoft.com/office/word/2010/wordml" xmlns:wpg="http://schemas.microsoft.com/office/word/2010/wordprocessingGroup" xmlns:wpi="http://schemas.microsoft.com/office/word/2010/wordprocessingInk" xmlns:wne="http://schemas.microsoft.com/office/word/2006/wordml" xmlns:wps="http://schemas.microsoft.com/office/word/2010/wordprocessingShape" mc:Ignorable="w14 wp14">
   <w:body>
     <w:p>
       <w:pPr>
@@ -10,8 +10,6 @@
           <w:lang w:val="en-US"/>
         </w:rPr>
       </w:pPr>
-      <w:bookmarkStart w:id="0" w:name="_GoBack"/>
-      <w:bookmarkEnd w:id="0"/>
       <w:r>
         <w:rPr>
           <w:lang w:val="en-US"/>
@@ -162,7 +160,15 @@
         <w:rPr>
           <w:lang w:val="en-US"/>
         </w:rPr>
-        <w:t xml:space="preserve"> – Handles the About-information</w:t>
+        <w:t xml:space="preserve"> – H</w:t>
+      </w:r>
+      <w:bookmarkStart w:id="0" w:name="_GoBack"/>
+      <w:bookmarkEnd w:id="0"/>
+      <w:r>
+        <w:rPr>
+          <w:lang w:val="en-US"/>
+        </w:rPr>
+        <w:t>andles the About-information</w:t>
       </w:r>
       <w:r>
         <w:rPr>
@@ -183,8 +189,16 @@
         <w:rPr>
           <w:lang w:val="en-US"/>
         </w:rPr>
-        <w:t xml:space="preserve"> – Is used when you want to add an ingredient  </w:t>
-      </w:r>
+        <w:t xml:space="preserve"> – Is used when you want to add an </w:t>
+      </w:r>
+      <w:proofErr w:type="gramStart"/>
+      <w:r>
+        <w:rPr>
+          <w:lang w:val="en-US"/>
+        </w:rPr>
+        <w:t xml:space="preserve">ingredient  </w:t>
+      </w:r>
+      <w:proofErr w:type="gramEnd"/>
       <w:r>
         <w:rPr>
           <w:lang w:val="en-US"/>
@@ -342,6 +356,13 @@
         </w:rPr>
         <w:t>MyFavorites</w:t>
       </w:r>
+      <w:r>
+        <w:rPr>
+          <w:b/>
+          <w:lang w:val="en-US"/>
+        </w:rPr>
+        <w:t>Activity</w:t>
+      </w:r>
       <w:proofErr w:type="spellEnd"/>
       <w:r>
         <w:rPr>
@@ -369,6 +390,7 @@
         </w:rPr>
         <w:br/>
       </w:r>
+      <w:proofErr w:type="spellStart"/>
       <w:r>
         <w:rPr>
           <w:b/>
@@ -378,6 +400,14 @@
       </w:r>
       <w:r>
         <w:rPr>
+          <w:b/>
+          <w:lang w:val="en-US"/>
+        </w:rPr>
+        <w:t>Activity</w:t>
+      </w:r>
+      <w:proofErr w:type="spellEnd"/>
+      <w:r>
+        <w:rPr>
           <w:lang w:val="en-US"/>
         </w:rPr>
         <w:t xml:space="preserve"> – Handles the profiles</w:t>
@@ -442,6 +472,111 @@
           <w:lang w:val="en-US"/>
         </w:rPr>
         <w:t xml:space="preserve"> – Handles the drink-view </w:t>
+      </w:r>
+      <w:r>
+        <w:rPr>
+          <w:lang w:val="en-US"/>
+        </w:rPr>
+        <w:br/>
+      </w:r>
+      <w:proofErr w:type="spellStart"/>
+      <w:r>
+        <w:rPr>
+          <w:b/>
+          <w:lang w:val="en-US"/>
+        </w:rPr>
+        <w:t>SplashActivity</w:t>
+      </w:r>
+      <w:proofErr w:type="spellEnd"/>
+      <w:r>
+        <w:rPr>
+          <w:b/>
+          <w:lang w:val="en-US"/>
+        </w:rPr>
+        <w:t xml:space="preserve"> – </w:t>
+      </w:r>
+      <w:r>
+        <w:rPr>
+          <w:lang w:val="en-US"/>
+        </w:rPr>
+        <w:t xml:space="preserve">Handles the splash logo and </w:t>
+      </w:r>
+      <w:proofErr w:type="spellStart"/>
+      <w:r>
+        <w:rPr>
+          <w:lang w:val="en-US"/>
+        </w:rPr>
+        <w:t>db</w:t>
+      </w:r>
+      <w:proofErr w:type="spellEnd"/>
+      <w:r>
+        <w:rPr>
+          <w:lang w:val="en-US"/>
+        </w:rPr>
+        <w:t xml:space="preserve"> sync on app start</w:t>
+      </w:r>
+      <w:r>
+        <w:rPr>
+          <w:lang w:val="en-US"/>
+        </w:rPr>
+        <w:br/>
+      </w:r>
+      <w:proofErr w:type="spellStart"/>
+      <w:r>
+        <w:rPr>
+          <w:b/>
+          <w:lang w:val="en-US"/>
+        </w:rPr>
+        <w:t>MyBarTabHostActivity</w:t>
+      </w:r>
+      <w:proofErr w:type="spellEnd"/>
+      <w:r>
+        <w:rPr>
+          <w:b/>
+          <w:lang w:val="en-US"/>
+        </w:rPr>
+        <w:t xml:space="preserve"> – </w:t>
+      </w:r>
+      <w:r>
+        <w:rPr>
+          <w:lang w:val="en-US"/>
+        </w:rPr>
+        <w:t xml:space="preserve">Handles the tabs of the </w:t>
+      </w:r>
+      <w:proofErr w:type="spellStart"/>
+      <w:r>
+        <w:rPr>
+          <w:lang w:val="en-US"/>
+        </w:rPr>
+        <w:t>MyBar</w:t>
+      </w:r>
+      <w:proofErr w:type="spellEnd"/>
+      <w:r>
+        <w:rPr>
+          <w:lang w:val="en-US"/>
+        </w:rPr>
+        <w:t xml:space="preserve"> view</w:t>
+      </w:r>
+      <w:r>
+        <w:rPr>
+          <w:lang w:val="en-US"/>
+        </w:rPr>
+        <w:br/>
+      </w:r>
+      <w:proofErr w:type="spellStart"/>
+      <w:r>
+        <w:rPr>
+          <w:b/>
+          <w:lang w:val="en-US"/>
+        </w:rPr>
+        <w:t>ViewDrinkActivity</w:t>
+      </w:r>
+      <w:proofErr w:type="spellEnd"/>
+      <w:r>
+        <w:rPr>
+          <w:lang w:val="en-US"/>
+        </w:rPr>
+        <w:t xml:space="preserve"> – Handles the recipe view of each drink object</w:t>
       </w:r>
     </w:p>
     <w:p>
@@ -452,6 +587,7 @@
         </w:rPr>
       </w:pPr>
       <w:proofErr w:type="spellStart"/>
+      <w:proofErr w:type="gramStart"/>
       <w:r>
         <w:rPr>
           <w:lang w:val="en-US"/>
@@ -465,6 +601,7 @@
         <w:t>e.turbotorsk.mybar.controller</w:t>
       </w:r>
       <w:proofErr w:type="spellEnd"/>
+      <w:proofErr w:type="gramEnd"/>
       <w:r>
         <w:rPr>
           <w:lang w:val="en-US"/>
@@ -1007,6 +1144,7 @@
         <w:rPr>
           <w:lang w:val="en-US"/>
         </w:rPr>
+        <w:lastRenderedPageBreak/>
         <w:t>s</w:t>
       </w:r>
       <w:r>
@@ -1054,7 +1192,6 @@
         <w:rPr>
           <w:lang w:val="en-US"/>
         </w:rPr>
-        <w:lastRenderedPageBreak/>
         <w:t>UML</w:t>
       </w:r>
     </w:p>
@@ -1080,10 +1217,10 @@
       <w:r>
         <w:rPr>
           <w:noProof/>
-          <w:lang w:eastAsia="sv-SE"/>
+          <w:lang w:val="en-US"/>
         </w:rPr>
         <w:drawing>
-          <wp:inline distT="0" distB="0" distL="0" distR="0">
+          <wp:inline distT="0" distB="0" distL="0" distR="0" wp14:anchorId="59957EE5" wp14:editId="573207A8">
             <wp:extent cx="6124575" cy="3019425"/>
             <wp:effectExtent l="0" t="0" r="9525" b="9525"/>
             <wp:docPr id="1" name="Picture 1" descr="C:\Users\Viktor\Desktop\UML_packages.png"/>
@@ -1159,7 +1296,7 @@
       </w:pPr>
     </w:pPrDefault>
   </w:docDefaults>
-  <w:latentStyles w:defLockedState="0" w:defUIPriority="99" w:defSemiHidden="1" w:defUnhideWhenUsed="1" w:defQFormat="0" w:count="267">
+  <w:latentStyles w:defLockedState="0" w:defUIPriority="99" w:defSemiHidden="1" w:defUnhideWhenUsed="1" w:defQFormat="0" w:count="276">
     <w:lsdException w:name="Normal" w:semiHidden="0" w:uiPriority="0" w:unhideWhenUsed="0" w:qFormat="1"/>
     <w:lsdException w:name="heading 1" w:semiHidden="0" w:uiPriority="9" w:unhideWhenUsed="0" w:qFormat="1"/>
     <w:lsdException w:name="heading 2" w:uiPriority="9" w:qFormat="1"/>
@@ -1484,7 +1621,7 @@
 </file>
 
 <file path=word/stylesWithEffects.xml><?xml version="1.0" encoding="utf-8"?>
-<w:styles xmlns:wpc="http://schemas.microsoft.com/office/word/2010/wordprocessingCanvas" xmlns:mc="http://schemas.openxmlformats.org/markup-compatibility/2006" xmlns:o="urn:schemas-microsoft-com:office:office" xmlns:r="http://schemas.openxmlformats.org/officeDocument/2006/relationships" xmlns:m="http://schemas.openxmlformats.org/officeDocument/2006/math" xmlns:v="urn:schemas-microsoft-com:vml" xmlns:wp14="http://schemas.microsoft.com/office/word/2010/wordprocessingDrawing" xmlns:wp="http://schemas.openxmlformats.org/drawingml/2006/wordprocessingDrawing" xmlns:w10="urn:schemas-microsoft-com:office:word" xmlns:w="http://schemas.openxmlformats.org/wordprocessingml/2006/main" xmlns:w14="http://schemas.microsoft.com/office/word/2010/wordml" xmlns:wpg="http://schemas.microsoft.com/office/word/2010/wordprocessingGroup" xmlns:wpi="http://schemas.microsoft.com/office/word/2010/wordprocessingInk" xmlns:wne="http://schemas.microsoft.com/office/word/2006/wordml" xmlns:wps="http://schemas.microsoft.com/office/word/2010/wordprocessingShape" mc:Ignorable="w14 wp14">
+<w:styles xmlns:wpc="http://schemas.microsoft.com/office/word/2010/wordprocessingCanvas" xmlns:mo="http://schemas.microsoft.com/office/mac/office/2008/main" xmlns:mc="http://schemas.openxmlformats.org/markup-compatibility/2006" xmlns:mv="urn:schemas-microsoft-com:mac:vml" xmlns:o="urn:schemas-microsoft-com:office:office" xmlns:r="http://schemas.openxmlformats.org/officeDocument/2006/relationships" xmlns:m="http://schemas.openxmlformats.org/officeDocument/2006/math" xmlns:v="urn:schemas-microsoft-com:vml" xmlns:wp14="http://schemas.microsoft.com/office/word/2010/wordprocessingDrawing" xmlns:wp="http://schemas.openxmlformats.org/drawingml/2006/wordprocessingDrawing" xmlns:w10="urn:schemas-microsoft-com:office:word" xmlns:w="http://schemas.openxmlformats.org/wordprocessingml/2006/main" xmlns:w14="http://schemas.microsoft.com/office/word/2010/wordml" xmlns:wpg="http://schemas.microsoft.com/office/word/2010/wordprocessingGroup" xmlns:wpi="http://schemas.microsoft.com/office/word/2010/wordprocessingInk" xmlns:wne="http://schemas.microsoft.com/office/word/2006/wordml" xmlns:wps="http://schemas.microsoft.com/office/word/2010/wordprocessingShape" mc:Ignorable="w14 wp14">
   <w:docDefaults>
     <w:rPrDefault>
       <w:rPr>
@@ -1500,7 +1637,7 @@
       </w:pPr>
     </w:pPrDefault>
   </w:docDefaults>
-  <w:latentStyles w:defLockedState="0" w:defUIPriority="99" w:defSemiHidden="1" w:defUnhideWhenUsed="1" w:defQFormat="0" w:count="267">
+  <w:latentStyles w:defLockedState="0" w:defUIPriority="99" w:defSemiHidden="1" w:defUnhideWhenUsed="1" w:defQFormat="0" w:count="276">
     <w:lsdException w:name="Normal" w:semiHidden="0" w:uiPriority="0" w:unhideWhenUsed="0" w:qFormat="1"/>
     <w:lsdException w:name="heading 1" w:semiHidden="0" w:uiPriority="9" w:unhideWhenUsed="0" w:qFormat="1"/>
     <w:lsdException w:name="heading 2" w:uiPriority="9" w:qFormat="1"/>
@@ -2114,7 +2251,7 @@
 </file>
 
 <file path=customXml/itemProps1.xml><?xml version="1.0" encoding="utf-8"?>
-<ds:datastoreItem xmlns:ds="http://schemas.openxmlformats.org/officeDocument/2006/customXml" ds:itemID="{8E07AC39-5C17-44E7-8D5A-D0AC7017524E}">
+<ds:datastoreItem xmlns:ds="http://schemas.openxmlformats.org/officeDocument/2006/customXml" ds:itemID="{6EB85972-B098-F948-B27B-195D3EF6831F}">
   <ds:schemaRefs>
     <ds:schemaRef ds:uri="http://schemas.openxmlformats.org/officeDocument/2006/bibliography"/>
   </ds:schemaRefs>

</xml_diff>

<commit_message>
Updated docs (SDD) with a new package-uml
may need some updates later on
</commit_message>
<xml_diff>
--- a/doc/_editable/SDD.docx
+++ b/doc/_editable/SDD.docx
@@ -1,6 +1,6 @@
 
 <file path=word/document.xml><?xml version="1.0" encoding="utf-8"?>
-<w:document xmlns:wpc="http://schemas.microsoft.com/office/word/2010/wordprocessingCanvas" xmlns:mo="http://schemas.microsoft.com/office/mac/office/2008/main" xmlns:mc="http://schemas.openxmlformats.org/markup-compatibility/2006" xmlns:mv="urn:schemas-microsoft-com:mac:vml" xmlns:o="urn:schemas-microsoft-com:office:office" xmlns:r="http://schemas.openxmlformats.org/officeDocument/2006/relationships" xmlns:m="http://schemas.openxmlformats.org/officeDocument/2006/math" xmlns:v="urn:schemas-microsoft-com:vml" xmlns:wp14="http://schemas.microsoft.com/office/word/2010/wordprocessingDrawing" xmlns:wp="http://schemas.openxmlformats.org/drawingml/2006/wordprocessingDrawing" xmlns:w10="urn:schemas-microsoft-com:office:word" xmlns:w="http://schemas.openxmlformats.org/wordprocessingml/2006/main" xmlns:w14="http://schemas.microsoft.com/office/word/2010/wordml" xmlns:wpg="http://schemas.microsoft.com/office/word/2010/wordprocessingGroup" xmlns:wpi="http://schemas.microsoft.com/office/word/2010/wordprocessingInk" xmlns:wne="http://schemas.microsoft.com/office/word/2006/wordml" xmlns:wps="http://schemas.microsoft.com/office/word/2010/wordprocessingShape" mc:Ignorable="w14 wp14">
+<w:document xmlns:wpc="http://schemas.microsoft.com/office/word/2010/wordprocessingCanvas" xmlns:mc="http://schemas.openxmlformats.org/markup-compatibility/2006" xmlns:o="urn:schemas-microsoft-com:office:office" xmlns:r="http://schemas.openxmlformats.org/officeDocument/2006/relationships" xmlns:m="http://schemas.openxmlformats.org/officeDocument/2006/math" xmlns:v="urn:schemas-microsoft-com:vml" xmlns:wp14="http://schemas.microsoft.com/office/word/2010/wordprocessingDrawing" xmlns:wp="http://schemas.openxmlformats.org/drawingml/2006/wordprocessingDrawing" xmlns:w10="urn:schemas-microsoft-com:office:word" xmlns:w="http://schemas.openxmlformats.org/wordprocessingml/2006/main" xmlns:w14="http://schemas.microsoft.com/office/word/2010/wordml" xmlns:wpg="http://schemas.microsoft.com/office/word/2010/wordprocessingGroup" xmlns:wpi="http://schemas.microsoft.com/office/word/2010/wordprocessingInk" xmlns:wne="http://schemas.microsoft.com/office/word/2006/wordml" xmlns:wps="http://schemas.microsoft.com/office/word/2010/wordprocessingShape" mc:Ignorable="w14 wp14">
   <w:body>
     <w:p>
       <w:pPr>
@@ -160,15 +160,7 @@
         <w:rPr>
           <w:lang w:val="en-US"/>
         </w:rPr>
-        <w:t xml:space="preserve"> – H</w:t>
-      </w:r>
-      <w:bookmarkStart w:id="0" w:name="_GoBack"/>
-      <w:bookmarkEnd w:id="0"/>
-      <w:r>
-        <w:rPr>
-          <w:lang w:val="en-US"/>
-        </w:rPr>
-        <w:t>andles the About-information</w:t>
+        <w:t xml:space="preserve"> – Handles the About-information</w:t>
       </w:r>
       <w:r>
         <w:rPr>
@@ -189,16 +181,8 @@
         <w:rPr>
           <w:lang w:val="en-US"/>
         </w:rPr>
-        <w:t xml:space="preserve"> – Is used when you want to add an </w:t>
-      </w:r>
-      <w:proofErr w:type="gramStart"/>
-      <w:r>
-        <w:rPr>
-          <w:lang w:val="en-US"/>
-        </w:rPr>
-        <w:t xml:space="preserve">ingredient  </w:t>
-      </w:r>
-      <w:proofErr w:type="gramEnd"/>
+        <w:t xml:space="preserve"> – Is used when you want to add an ingredient  </w:t>
+      </w:r>
       <w:r>
         <w:rPr>
           <w:lang w:val="en-US"/>
@@ -587,7 +571,6 @@
         </w:rPr>
       </w:pPr>
       <w:proofErr w:type="spellStart"/>
-      <w:proofErr w:type="gramStart"/>
       <w:r>
         <w:rPr>
           <w:lang w:val="en-US"/>
@@ -601,7 +584,6 @@
         <w:t>e.turbotorsk.mybar.controller</w:t>
       </w:r>
       <w:proofErr w:type="spellEnd"/>
-      <w:proofErr w:type="gramEnd"/>
       <w:r>
         <w:rPr>
           <w:lang w:val="en-US"/>
@@ -1205,7 +1187,13 @@
         <w:rPr>
           <w:lang w:val="en-US"/>
         </w:rPr>
-        <w:t>This is the UML for all our packages:</w:t>
+        <w:t xml:space="preserve">This is the </w:t>
+      </w:r>
+      <w:r>
+        <w:rPr>
+          <w:lang w:val="en-US"/>
+        </w:rPr>
+        <w:t>package-UML for our project:</w:t>
       </w:r>
     </w:p>
     <w:p>
@@ -1217,13 +1205,13 @@
       <w:r>
         <w:rPr>
           <w:noProof/>
-          <w:lang w:val="en-US"/>
+          <w:lang w:eastAsia="sv-SE"/>
         </w:rPr>
         <w:drawing>
-          <wp:inline distT="0" distB="0" distL="0" distR="0" wp14:anchorId="59957EE5" wp14:editId="573207A8">
-            <wp:extent cx="6124575" cy="3019425"/>
-            <wp:effectExtent l="0" t="0" r="9525" b="9525"/>
-            <wp:docPr id="1" name="Picture 1" descr="C:\Users\Viktor\Desktop\UML_packages.png"/>
+          <wp:inline distT="0" distB="0" distL="0" distR="0" wp14:anchorId="7915473D" wp14:editId="05E1AB35">
+            <wp:extent cx="5760720" cy="3186781"/>
+            <wp:effectExtent l="0" t="0" r="0" b="0"/>
+            <wp:docPr id="2" name="Picture 2" descr="C:\Users\Viktor\Documents\GitHub\WYSIWYD\UML\packagesUML.png"/>
             <wp:cNvGraphicFramePr>
               <a:graphicFrameLocks xmlns:a="http://schemas.openxmlformats.org/drawingml/2006/main" noChangeAspect="1"/>
             </wp:cNvGraphicFramePr>
@@ -1231,7 +1219,7 @@
               <a:graphicData uri="http://schemas.openxmlformats.org/drawingml/2006/picture">
                 <pic:pic xmlns:pic="http://schemas.openxmlformats.org/drawingml/2006/picture">
                   <pic:nvPicPr>
-                    <pic:cNvPr id="0" name="Picture 1" descr="C:\Users\Viktor\Desktop\UML_packages.png"/>
+                    <pic:cNvPr id="0" name="Picture 1" descr="C:\Users\Viktor\Documents\GitHub\WYSIWYD\UML\packagesUML.png"/>
                     <pic:cNvPicPr>
                       <a:picLocks noChangeAspect="1" noChangeArrowheads="1"/>
                     </pic:cNvPicPr>
@@ -1252,7 +1240,7 @@
                   <pic:spPr bwMode="auto">
                     <a:xfrm>
                       <a:off x="0" y="0"/>
-                      <a:ext cx="6130399" cy="3022296"/>
+                      <a:ext cx="5760720" cy="3186781"/>
                     </a:xfrm>
                     <a:prstGeom prst="rect">
                       <a:avLst/>
@@ -1268,6 +1256,8 @@
           </wp:inline>
         </w:drawing>
       </w:r>
+      <w:bookmarkStart w:id="0" w:name="_GoBack"/>
+      <w:bookmarkEnd w:id="0"/>
     </w:p>
     <w:sectPr>
       <w:pgSz w:w="11906" w:h="16838"/>
@@ -1296,7 +1286,7 @@
       </w:pPr>
     </w:pPrDefault>
   </w:docDefaults>
-  <w:latentStyles w:defLockedState="0" w:defUIPriority="99" w:defSemiHidden="1" w:defUnhideWhenUsed="1" w:defQFormat="0" w:count="276">
+  <w:latentStyles w:defLockedState="0" w:defUIPriority="99" w:defSemiHidden="1" w:defUnhideWhenUsed="1" w:defQFormat="0" w:count="267">
     <w:lsdException w:name="Normal" w:semiHidden="0" w:uiPriority="0" w:unhideWhenUsed="0" w:qFormat="1"/>
     <w:lsdException w:name="heading 1" w:semiHidden="0" w:uiPriority="9" w:unhideWhenUsed="0" w:qFormat="1"/>
     <w:lsdException w:name="heading 2" w:uiPriority="9" w:qFormat="1"/>
@@ -1621,7 +1611,7 @@
 </file>
 
 <file path=word/stylesWithEffects.xml><?xml version="1.0" encoding="utf-8"?>
-<w:styles xmlns:wpc="http://schemas.microsoft.com/office/word/2010/wordprocessingCanvas" xmlns:mo="http://schemas.microsoft.com/office/mac/office/2008/main" xmlns:mc="http://schemas.openxmlformats.org/markup-compatibility/2006" xmlns:mv="urn:schemas-microsoft-com:mac:vml" xmlns:o="urn:schemas-microsoft-com:office:office" xmlns:r="http://schemas.openxmlformats.org/officeDocument/2006/relationships" xmlns:m="http://schemas.openxmlformats.org/officeDocument/2006/math" xmlns:v="urn:schemas-microsoft-com:vml" xmlns:wp14="http://schemas.microsoft.com/office/word/2010/wordprocessingDrawing" xmlns:wp="http://schemas.openxmlformats.org/drawingml/2006/wordprocessingDrawing" xmlns:w10="urn:schemas-microsoft-com:office:word" xmlns:w="http://schemas.openxmlformats.org/wordprocessingml/2006/main" xmlns:w14="http://schemas.microsoft.com/office/word/2010/wordml" xmlns:wpg="http://schemas.microsoft.com/office/word/2010/wordprocessingGroup" xmlns:wpi="http://schemas.microsoft.com/office/word/2010/wordprocessingInk" xmlns:wne="http://schemas.microsoft.com/office/word/2006/wordml" xmlns:wps="http://schemas.microsoft.com/office/word/2010/wordprocessingShape" mc:Ignorable="w14 wp14">
+<w:styles xmlns:wpc="http://schemas.microsoft.com/office/word/2010/wordprocessingCanvas" xmlns:mc="http://schemas.openxmlformats.org/markup-compatibility/2006" xmlns:o="urn:schemas-microsoft-com:office:office" xmlns:r="http://schemas.openxmlformats.org/officeDocument/2006/relationships" xmlns:m="http://schemas.openxmlformats.org/officeDocument/2006/math" xmlns:v="urn:schemas-microsoft-com:vml" xmlns:wp14="http://schemas.microsoft.com/office/word/2010/wordprocessingDrawing" xmlns:wp="http://schemas.openxmlformats.org/drawingml/2006/wordprocessingDrawing" xmlns:w10="urn:schemas-microsoft-com:office:word" xmlns:w="http://schemas.openxmlformats.org/wordprocessingml/2006/main" xmlns:w14="http://schemas.microsoft.com/office/word/2010/wordml" xmlns:wpg="http://schemas.microsoft.com/office/word/2010/wordprocessingGroup" xmlns:wpi="http://schemas.microsoft.com/office/word/2010/wordprocessingInk" xmlns:wne="http://schemas.microsoft.com/office/word/2006/wordml" xmlns:wps="http://schemas.microsoft.com/office/word/2010/wordprocessingShape" mc:Ignorable="w14 wp14">
   <w:docDefaults>
     <w:rPrDefault>
       <w:rPr>
@@ -1637,7 +1627,7 @@
       </w:pPr>
     </w:pPrDefault>
   </w:docDefaults>
-  <w:latentStyles w:defLockedState="0" w:defUIPriority="99" w:defSemiHidden="1" w:defUnhideWhenUsed="1" w:defQFormat="0" w:count="276">
+  <w:latentStyles w:defLockedState="0" w:defUIPriority="99" w:defSemiHidden="1" w:defUnhideWhenUsed="1" w:defQFormat="0" w:count="267">
     <w:lsdException w:name="Normal" w:semiHidden="0" w:uiPriority="0" w:unhideWhenUsed="0" w:qFormat="1"/>
     <w:lsdException w:name="heading 1" w:semiHidden="0" w:uiPriority="9" w:unhideWhenUsed="0" w:qFormat="1"/>
     <w:lsdException w:name="heading 2" w:uiPriority="9" w:qFormat="1"/>
@@ -2251,7 +2241,7 @@
 </file>
 
 <file path=customXml/itemProps1.xml><?xml version="1.0" encoding="utf-8"?>
-<ds:datastoreItem xmlns:ds="http://schemas.openxmlformats.org/officeDocument/2006/customXml" ds:itemID="{6EB85972-B098-F948-B27B-195D3EF6831F}">
+<ds:datastoreItem xmlns:ds="http://schemas.openxmlformats.org/officeDocument/2006/customXml" ds:itemID="{8545BC69-CA26-4674-8401-6D752E13DC6C}">
   <ds:schemaRefs>
     <ds:schemaRef ds:uri="http://schemas.openxmlformats.org/officeDocument/2006/bibliography"/>
   </ds:schemaRefs>

</xml_diff>

<commit_message>
Updated docs (SDD) with latest umls
</commit_message>
<xml_diff>
--- a/doc/_editable/SDD.docx
+++ b/doc/_editable/SDD.docx
@@ -1109,72 +1109,80 @@
     </w:p>
     <w:p>
       <w:pPr>
-        <w:ind w:left="1304"/>
-        <w:rPr>
-          <w:lang w:val="en-US"/>
-        </w:rPr>
-      </w:pPr>
+        <w:pStyle w:val="Heading3"/>
+        <w:rPr>
+          <w:lang w:val="en-US"/>
+        </w:rPr>
+      </w:pPr>
+      <w:bookmarkStart w:id="0" w:name="_GoBack"/>
+      <w:bookmarkEnd w:id="0"/>
+      <w:r>
+        <w:rPr>
+          <w:lang w:val="en-US"/>
+        </w:rPr>
+        <w:t>s</w:t>
+      </w:r>
+      <w:r>
+        <w:rPr>
+          <w:lang w:val="en-US"/>
+        </w:rPr>
+        <w:t>e.turbotorsk.mybar.externaldata</w:t>
+      </w:r>
     </w:p>
     <w:p>
       <w:pPr>
-        <w:pStyle w:val="Heading3"/>
-        <w:rPr>
-          <w:lang w:val="en-US"/>
-        </w:rPr>
-      </w:pPr>
-      <w:r>
-        <w:rPr>
-          <w:lang w:val="en-US"/>
-        </w:rPr>
-        <w:lastRenderedPageBreak/>
-        <w:t>s</w:t>
-      </w:r>
-      <w:r>
-        <w:rPr>
-          <w:lang w:val="en-US"/>
-        </w:rPr>
-        <w:t>e.turbotorsk.mybar.externaldata</w:t>
+        <w:ind w:firstLine="1304"/>
+        <w:rPr>
+          <w:lang w:val="en-US"/>
+        </w:rPr>
+      </w:pPr>
+      <w:r>
+        <w:rPr>
+          <w:b/>
+          <w:lang w:val="en-US"/>
+        </w:rPr>
+        <w:t>JsonParse</w:t>
+      </w:r>
+      <w:r>
+        <w:rPr>
+          <w:lang w:val="en-US"/>
+        </w:rPr>
+        <w:t xml:space="preserve"> – </w:t>
+      </w:r>
+      <w:r>
+        <w:rPr>
+          <w:lang w:val="en-US"/>
+        </w:rPr>
+        <w:t>Fetch all the external data</w:t>
       </w:r>
     </w:p>
     <w:p>
       <w:pPr>
-        <w:ind w:firstLine="1304"/>
-        <w:rPr>
-          <w:lang w:val="en-US"/>
-        </w:rPr>
-      </w:pPr>
-      <w:r>
-        <w:rPr>
-          <w:b/>
-          <w:lang w:val="en-US"/>
-        </w:rPr>
-        <w:t>JsonParse</w:t>
-      </w:r>
-      <w:r>
-        <w:rPr>
-          <w:lang w:val="en-US"/>
-        </w:rPr>
-        <w:t xml:space="preserve"> – </w:t>
-      </w:r>
-      <w:r>
-        <w:rPr>
-          <w:lang w:val="en-US"/>
-        </w:rPr>
-        <w:t>Fetch all the external data</w:t>
+        <w:pStyle w:val="Heading2"/>
+        <w:rPr>
+          <w:lang w:val="en-US"/>
+        </w:rPr>
+      </w:pPr>
+      <w:r>
+        <w:rPr>
+          <w:lang w:val="en-US"/>
+        </w:rPr>
+        <w:lastRenderedPageBreak/>
+        <w:t>UML</w:t>
       </w:r>
     </w:p>
     <w:p>
       <w:pPr>
-        <w:pStyle w:val="Heading2"/>
-        <w:rPr>
-          <w:lang w:val="en-US"/>
-        </w:rPr>
-      </w:pPr>
-      <w:r>
-        <w:rPr>
-          <w:lang w:val="en-US"/>
-        </w:rPr>
-        <w:t>UML</w:t>
+        <w:pStyle w:val="Heading3"/>
+        <w:rPr>
+          <w:lang w:val="en-US"/>
+        </w:rPr>
+      </w:pPr>
+      <w:r>
+        <w:rPr>
+          <w:lang w:val="en-US"/>
+        </w:rPr>
+        <w:t>Package-UML</w:t>
       </w:r>
     </w:p>
     <w:p>
@@ -1185,33 +1193,14 @@
       </w:pPr>
       <w:r>
         <w:rPr>
-          <w:lang w:val="en-US"/>
-        </w:rPr>
-        <w:t xml:space="preserve">This is the </w:t>
-      </w:r>
-      <w:r>
-        <w:rPr>
-          <w:lang w:val="en-US"/>
-        </w:rPr>
-        <w:t>package-UML for our project:</w:t>
-      </w:r>
-    </w:p>
-    <w:p>
-      <w:pPr>
-        <w:rPr>
-          <w:lang w:val="en-US"/>
-        </w:rPr>
-      </w:pPr>
-      <w:r>
-        <w:rPr>
           <w:noProof/>
           <w:lang w:eastAsia="sv-SE"/>
         </w:rPr>
         <w:drawing>
-          <wp:inline distT="0" distB="0" distL="0" distR="0" wp14:anchorId="7915473D" wp14:editId="05E1AB35">
+          <wp:inline distT="0" distB="0" distL="0" distR="0" wp14:anchorId="728C3430" wp14:editId="63702851">
             <wp:extent cx="5760720" cy="3186781"/>
             <wp:effectExtent l="0" t="0" r="0" b="0"/>
-            <wp:docPr id="2" name="Picture 2" descr="C:\Users\Viktor\Documents\GitHub\WYSIWYD\UML\packagesUML.png"/>
+            <wp:docPr id="1" name="Picture 1" descr="C:\Users\Viktor\Documents\GitHub\WYSIWYD\UML\packagesUML.png"/>
             <wp:cNvGraphicFramePr>
               <a:graphicFrameLocks xmlns:a="http://schemas.openxmlformats.org/drawingml/2006/main" noChangeAspect="1"/>
             </wp:cNvGraphicFramePr>
@@ -1256,8 +1245,373 @@
           </wp:inline>
         </w:drawing>
       </w:r>
-      <w:bookmarkStart w:id="0" w:name="_GoBack"/>
-      <w:bookmarkEnd w:id="0"/>
+    </w:p>
+    <w:p>
+      <w:pPr>
+        <w:pStyle w:val="Heading3"/>
+        <w:rPr>
+          <w:lang w:val="en-US"/>
+        </w:rPr>
+      </w:pPr>
+      <w:r>
+        <w:rPr>
+          <w:lang w:val="en-US"/>
+        </w:rPr>
+        <w:t>View-UML (</w:t>
+      </w:r>
+      <w:proofErr w:type="spellStart"/>
+      <w:r>
+        <w:rPr>
+          <w:lang w:val="en-US"/>
+        </w:rPr>
+        <w:t>se.turbotorsk.mybar</w:t>
+      </w:r>
+      <w:proofErr w:type="spellEnd"/>
+      <w:r>
+        <w:rPr>
+          <w:lang w:val="en-US"/>
+        </w:rPr>
+        <w:t>)</w:t>
+      </w:r>
+    </w:p>
+    <w:p>
+      <w:pPr>
+        <w:rPr>
+          <w:lang w:val="en-US"/>
+        </w:rPr>
+      </w:pPr>
+      <w:r>
+        <w:rPr>
+          <w:noProof/>
+          <w:lang w:eastAsia="sv-SE"/>
+        </w:rPr>
+        <w:drawing>
+          <wp:inline distT="0" distB="0" distL="0" distR="0" wp14:anchorId="6ACE5E0C" wp14:editId="39BCF154">
+            <wp:extent cx="5760720" cy="3186781"/>
+            <wp:effectExtent l="0" t="0" r="0" b="0"/>
+            <wp:docPr id="3" name="Picture 3" descr="C:\Users\Viktor\Documents\GitHub\WYSIWYD\UML\viewUML.png"/>
+            <wp:cNvGraphicFramePr>
+              <a:graphicFrameLocks xmlns:a="http://schemas.openxmlformats.org/drawingml/2006/main" noChangeAspect="1"/>
+            </wp:cNvGraphicFramePr>
+            <a:graphic xmlns:a="http://schemas.openxmlformats.org/drawingml/2006/main">
+              <a:graphicData uri="http://schemas.openxmlformats.org/drawingml/2006/picture">
+                <pic:pic xmlns:pic="http://schemas.openxmlformats.org/drawingml/2006/picture">
+                  <pic:nvPicPr>
+                    <pic:cNvPr id="0" name="Picture 2" descr="C:\Users\Viktor\Documents\GitHub\WYSIWYD\UML\viewUML.png"/>
+                    <pic:cNvPicPr>
+                      <a:picLocks noChangeAspect="1" noChangeArrowheads="1"/>
+                    </pic:cNvPicPr>
+                  </pic:nvPicPr>
+                  <pic:blipFill>
+                    <a:blip r:embed="rId7">
+                      <a:extLst>
+                        <a:ext uri="{28A0092B-C50C-407E-A947-70E740481C1C}">
+                          <a14:useLocalDpi xmlns:a14="http://schemas.microsoft.com/office/drawing/2010/main" val="0"/>
+                        </a:ext>
+                      </a:extLst>
+                    </a:blip>
+                    <a:srcRect/>
+                    <a:stretch>
+                      <a:fillRect/>
+                    </a:stretch>
+                  </pic:blipFill>
+                  <pic:spPr bwMode="auto">
+                    <a:xfrm>
+                      <a:off x="0" y="0"/>
+                      <a:ext cx="5760720" cy="3186781"/>
+                    </a:xfrm>
+                    <a:prstGeom prst="rect">
+                      <a:avLst/>
+                    </a:prstGeom>
+                    <a:noFill/>
+                    <a:ln>
+                      <a:noFill/>
+                    </a:ln>
+                  </pic:spPr>
+                </pic:pic>
+              </a:graphicData>
+            </a:graphic>
+          </wp:inline>
+        </w:drawing>
+      </w:r>
+    </w:p>
+    <w:p>
+      <w:pPr>
+        <w:pStyle w:val="Heading3"/>
+      </w:pPr>
+      <w:r>
+        <w:lastRenderedPageBreak/>
+        <w:t>Model-UML (se.turbotorsk.model)</w:t>
+      </w:r>
+    </w:p>
+    <w:p>
+      <w:pPr>
+        <w:rPr>
+          <w:lang w:val="en-US"/>
+        </w:rPr>
+      </w:pPr>
+      <w:r>
+        <w:rPr>
+          <w:noProof/>
+          <w:lang w:eastAsia="sv-SE"/>
+        </w:rPr>
+        <w:drawing>
+          <wp:inline distT="0" distB="0" distL="0" distR="0" wp14:anchorId="2824FCA8" wp14:editId="2D317F90">
+            <wp:extent cx="5760720" cy="3186781"/>
+            <wp:effectExtent l="0" t="0" r="0" b="0"/>
+            <wp:docPr id="4" name="Picture 4" descr="C:\Users\Viktor\Documents\GitHub\WYSIWYD\UML\modelUML.png"/>
+            <wp:cNvGraphicFramePr>
+              <a:graphicFrameLocks xmlns:a="http://schemas.openxmlformats.org/drawingml/2006/main" noChangeAspect="1"/>
+            </wp:cNvGraphicFramePr>
+            <a:graphic xmlns:a="http://schemas.openxmlformats.org/drawingml/2006/main">
+              <a:graphicData uri="http://schemas.openxmlformats.org/drawingml/2006/picture">
+                <pic:pic xmlns:pic="http://schemas.openxmlformats.org/drawingml/2006/picture">
+                  <pic:nvPicPr>
+                    <pic:cNvPr id="0" name="Picture 3" descr="C:\Users\Viktor\Documents\GitHub\WYSIWYD\UML\modelUML.png"/>
+                    <pic:cNvPicPr>
+                      <a:picLocks noChangeAspect="1" noChangeArrowheads="1"/>
+                    </pic:cNvPicPr>
+                  </pic:nvPicPr>
+                  <pic:blipFill>
+                    <a:blip r:embed="rId8">
+                      <a:extLst>
+                        <a:ext uri="{28A0092B-C50C-407E-A947-70E740481C1C}">
+                          <a14:useLocalDpi xmlns:a14="http://schemas.microsoft.com/office/drawing/2010/main" val="0"/>
+                        </a:ext>
+                      </a:extLst>
+                    </a:blip>
+                    <a:srcRect/>
+                    <a:stretch>
+                      <a:fillRect/>
+                    </a:stretch>
+                  </pic:blipFill>
+                  <pic:spPr bwMode="auto">
+                    <a:xfrm>
+                      <a:off x="0" y="0"/>
+                      <a:ext cx="5760720" cy="3186781"/>
+                    </a:xfrm>
+                    <a:prstGeom prst="rect">
+                      <a:avLst/>
+                    </a:prstGeom>
+                    <a:noFill/>
+                    <a:ln>
+                      <a:noFill/>
+                    </a:ln>
+                  </pic:spPr>
+                </pic:pic>
+              </a:graphicData>
+            </a:graphic>
+          </wp:inline>
+        </w:drawing>
+      </w:r>
+    </w:p>
+    <w:p>
+      <w:pPr>
+        <w:pStyle w:val="Heading3"/>
+      </w:pPr>
+      <w:r>
+        <w:t>Controller-UML (se.turbotorsk.controller)</w:t>
+      </w:r>
+    </w:p>
+    <w:p>
+      <w:pPr>
+        <w:rPr>
+          <w:lang w:val="en-US"/>
+        </w:rPr>
+      </w:pPr>
+      <w:r>
+        <w:rPr>
+          <w:noProof/>
+          <w:lang w:eastAsia="sv-SE"/>
+        </w:rPr>
+        <w:drawing>
+          <wp:inline distT="0" distB="0" distL="0" distR="0" wp14:anchorId="3976DDB1" wp14:editId="6E4314A4">
+            <wp:extent cx="5760720" cy="3186781"/>
+            <wp:effectExtent l="0" t="0" r="0" b="0"/>
+            <wp:docPr id="5" name="Picture 5" descr="C:\Users\Viktor\Documents\GitHub\WYSIWYD\UML\controllerUML.png"/>
+            <wp:cNvGraphicFramePr>
+              <a:graphicFrameLocks xmlns:a="http://schemas.openxmlformats.org/drawingml/2006/main" noChangeAspect="1"/>
+            </wp:cNvGraphicFramePr>
+            <a:graphic xmlns:a="http://schemas.openxmlformats.org/drawingml/2006/main">
+              <a:graphicData uri="http://schemas.openxmlformats.org/drawingml/2006/picture">
+                <pic:pic xmlns:pic="http://schemas.openxmlformats.org/drawingml/2006/picture">
+                  <pic:nvPicPr>
+                    <pic:cNvPr id="0" name="Picture 4" descr="C:\Users\Viktor\Documents\GitHub\WYSIWYD\UML\controllerUML.png"/>
+                    <pic:cNvPicPr>
+                      <a:picLocks noChangeAspect="1" noChangeArrowheads="1"/>
+                    </pic:cNvPicPr>
+                  </pic:nvPicPr>
+                  <pic:blipFill>
+                    <a:blip r:embed="rId9">
+                      <a:extLst>
+                        <a:ext uri="{28A0092B-C50C-407E-A947-70E740481C1C}">
+                          <a14:useLocalDpi xmlns:a14="http://schemas.microsoft.com/office/drawing/2010/main" val="0"/>
+                        </a:ext>
+                      </a:extLst>
+                    </a:blip>
+                    <a:srcRect/>
+                    <a:stretch>
+                      <a:fillRect/>
+                    </a:stretch>
+                  </pic:blipFill>
+                  <pic:spPr bwMode="auto">
+                    <a:xfrm>
+                      <a:off x="0" y="0"/>
+                      <a:ext cx="5760720" cy="3186781"/>
+                    </a:xfrm>
+                    <a:prstGeom prst="rect">
+                      <a:avLst/>
+                    </a:prstGeom>
+                    <a:noFill/>
+                    <a:ln>
+                      <a:noFill/>
+                    </a:ln>
+                  </pic:spPr>
+                </pic:pic>
+              </a:graphicData>
+            </a:graphic>
+          </wp:inline>
+        </w:drawing>
+      </w:r>
+    </w:p>
+    <w:p>
+      <w:pPr>
+        <w:pStyle w:val="Heading3"/>
+      </w:pPr>
+      <w:r>
+        <w:lastRenderedPageBreak/>
+        <w:t>Model-Database-UML (se.turbotorsk.model.database)</w:t>
+      </w:r>
+    </w:p>
+    <w:p>
+      <w:pPr>
+        <w:rPr>
+          <w:lang w:val="en-US"/>
+        </w:rPr>
+      </w:pPr>
+      <w:r>
+        <w:rPr>
+          <w:noProof/>
+          <w:lang w:eastAsia="sv-SE"/>
+        </w:rPr>
+        <w:drawing>
+          <wp:inline distT="0" distB="0" distL="0" distR="0" wp14:anchorId="2F09BC52" wp14:editId="3CFC32A6">
+            <wp:extent cx="5760720" cy="3186781"/>
+            <wp:effectExtent l="0" t="0" r="0" b="0"/>
+            <wp:docPr id="6" name="Picture 6" descr="C:\Users\Viktor\Documents\GitHub\WYSIWYD\UML\modeldatabaseUML.png"/>
+            <wp:cNvGraphicFramePr>
+              <a:graphicFrameLocks xmlns:a="http://schemas.openxmlformats.org/drawingml/2006/main" noChangeAspect="1"/>
+            </wp:cNvGraphicFramePr>
+            <a:graphic xmlns:a="http://schemas.openxmlformats.org/drawingml/2006/main">
+              <a:graphicData uri="http://schemas.openxmlformats.org/drawingml/2006/picture">
+                <pic:pic xmlns:pic="http://schemas.openxmlformats.org/drawingml/2006/picture">
+                  <pic:nvPicPr>
+                    <pic:cNvPr id="0" name="Picture 5" descr="C:\Users\Viktor\Documents\GitHub\WYSIWYD\UML\modeldatabaseUML.png"/>
+                    <pic:cNvPicPr>
+                      <a:picLocks noChangeAspect="1" noChangeArrowheads="1"/>
+                    </pic:cNvPicPr>
+                  </pic:nvPicPr>
+                  <pic:blipFill>
+                    <a:blip r:embed="rId10">
+                      <a:extLst>
+                        <a:ext uri="{28A0092B-C50C-407E-A947-70E740481C1C}">
+                          <a14:useLocalDpi xmlns:a14="http://schemas.microsoft.com/office/drawing/2010/main" val="0"/>
+                        </a:ext>
+                      </a:extLst>
+                    </a:blip>
+                    <a:srcRect/>
+                    <a:stretch>
+                      <a:fillRect/>
+                    </a:stretch>
+                  </pic:blipFill>
+                  <pic:spPr bwMode="auto">
+                    <a:xfrm>
+                      <a:off x="0" y="0"/>
+                      <a:ext cx="5760720" cy="3186781"/>
+                    </a:xfrm>
+                    <a:prstGeom prst="rect">
+                      <a:avLst/>
+                    </a:prstGeom>
+                    <a:noFill/>
+                    <a:ln>
+                      <a:noFill/>
+                    </a:ln>
+                  </pic:spPr>
+                </pic:pic>
+              </a:graphicData>
+            </a:graphic>
+          </wp:inline>
+        </w:drawing>
+      </w:r>
+    </w:p>
+    <w:p>
+      <w:pPr>
+        <w:pStyle w:val="Heading3"/>
+      </w:pPr>
+      <w:r>
+        <w:t>Model-ExternalData-UML (se.turbotorsk.model.externaldata)</w:t>
+      </w:r>
+    </w:p>
+    <w:p>
+      <w:pPr>
+        <w:rPr>
+          <w:lang w:val="en-US"/>
+        </w:rPr>
+      </w:pPr>
+      <w:r>
+        <w:rPr>
+          <w:noProof/>
+          <w:lang w:eastAsia="sv-SE"/>
+        </w:rPr>
+        <w:drawing>
+          <wp:inline distT="0" distB="0" distL="0" distR="0" wp14:anchorId="59561FD3" wp14:editId="246B3DDA">
+            <wp:extent cx="5760720" cy="3186781"/>
+            <wp:effectExtent l="0" t="0" r="0" b="0"/>
+            <wp:docPr id="7" name="Picture 7" descr="C:\Users\Viktor\Documents\GitHub\WYSIWYD\UML\modelexternaldataUML.png"/>
+            <wp:cNvGraphicFramePr>
+              <a:graphicFrameLocks xmlns:a="http://schemas.openxmlformats.org/drawingml/2006/main" noChangeAspect="1"/>
+            </wp:cNvGraphicFramePr>
+            <a:graphic xmlns:a="http://schemas.openxmlformats.org/drawingml/2006/main">
+              <a:graphicData uri="http://schemas.openxmlformats.org/drawingml/2006/picture">
+                <pic:pic xmlns:pic="http://schemas.openxmlformats.org/drawingml/2006/picture">
+                  <pic:nvPicPr>
+                    <pic:cNvPr id="0" name="Picture 6" descr="C:\Users\Viktor\Documents\GitHub\WYSIWYD\UML\modelexternaldataUML.png"/>
+                    <pic:cNvPicPr>
+                      <a:picLocks noChangeAspect="1" noChangeArrowheads="1"/>
+                    </pic:cNvPicPr>
+                  </pic:nvPicPr>
+                  <pic:blipFill>
+                    <a:blip r:embed="rId11">
+                      <a:extLst>
+                        <a:ext uri="{28A0092B-C50C-407E-A947-70E740481C1C}">
+                          <a14:useLocalDpi xmlns:a14="http://schemas.microsoft.com/office/drawing/2010/main" val="0"/>
+                        </a:ext>
+                      </a:extLst>
+                    </a:blip>
+                    <a:srcRect/>
+                    <a:stretch>
+                      <a:fillRect/>
+                    </a:stretch>
+                  </pic:blipFill>
+                  <pic:spPr bwMode="auto">
+                    <a:xfrm>
+                      <a:off x="0" y="0"/>
+                      <a:ext cx="5760720" cy="3186781"/>
+                    </a:xfrm>
+                    <a:prstGeom prst="rect">
+                      <a:avLst/>
+                    </a:prstGeom>
+                    <a:noFill/>
+                    <a:ln>
+                      <a:noFill/>
+                    </a:ln>
+                  </pic:spPr>
+                </pic:pic>
+              </a:graphicData>
+            </a:graphic>
+          </wp:inline>
+        </w:drawing>
+      </w:r>
     </w:p>
     <w:sectPr>
       <w:pgSz w:w="11906" w:h="16838"/>
@@ -2241,7 +2595,7 @@
 </file>
 
 <file path=customXml/itemProps1.xml><?xml version="1.0" encoding="utf-8"?>
-<ds:datastoreItem xmlns:ds="http://schemas.openxmlformats.org/officeDocument/2006/customXml" ds:itemID="{8545BC69-CA26-4674-8401-6D752E13DC6C}">
+<ds:datastoreItem xmlns:ds="http://schemas.openxmlformats.org/officeDocument/2006/customXml" ds:itemID="{7B76FCCB-74A2-4D92-9505-997D72CBF392}">
   <ds:schemaRefs>
     <ds:schemaRef ds:uri="http://schemas.openxmlformats.org/officeDocument/2006/bibliography"/>
   </ds:schemaRefs>

</xml_diff>